<commit_message>
JUEGO PIEDRA, PAPEL O TIJERA LISTO
</commit_message>
<xml_diff>
--- a/juegos/juego_papel_piedra_tijeras.docx
+++ b/juegos/juego_papel_piedra_tijeras.docx
@@ -4,14 +4,11 @@
   <w:body>
     <w:p>
       <w:r>
-        <w:rPr>
-          <w:noProof/>
-        </w:rPr>
         <w:drawing>
-          <wp:inline distT="0" distB="0" distL="0" distR="0" wp14:anchorId="4DD1F28A" wp14:editId="1DF5AD56">
-            <wp:extent cx="5612130" cy="3521710"/>
-            <wp:effectExtent l="0" t="0" r="7620" b="2540"/>
-            <wp:docPr id="131802088" name="Imagen 1"/>
+          <wp:inline distT="0" distB="0" distL="0" distR="0" wp14:anchorId="28E74D39" wp14:editId="7DAE2747">
+            <wp:extent cx="5612130" cy="2825750"/>
+            <wp:effectExtent l="0" t="0" r="7620" b="0"/>
+            <wp:docPr id="899891097" name="Imagen 1"/>
             <wp:cNvGraphicFramePr>
               <a:graphicFrameLocks xmlns:a="http://schemas.openxmlformats.org/drawingml/2006/main" noChangeAspect="1"/>
             </wp:cNvGraphicFramePr>
@@ -19,7 +16,7 @@
               <a:graphicData uri="http://schemas.openxmlformats.org/drawingml/2006/picture">
                 <pic:pic xmlns:pic="http://schemas.openxmlformats.org/drawingml/2006/picture">
                   <pic:nvPicPr>
-                    <pic:cNvPr id="131802088" name=""/>
+                    <pic:cNvPr id="899891097" name=""/>
                     <pic:cNvPicPr/>
                   </pic:nvPicPr>
                   <pic:blipFill>
@@ -31,7 +28,7 @@
                   <pic:spPr>
                     <a:xfrm>
                       <a:off x="0" y="0"/>
-                      <a:ext cx="5612130" cy="3521710"/>
+                      <a:ext cx="5612130" cy="2825750"/>
                     </a:xfrm>
                     <a:prstGeom prst="rect">
                       <a:avLst/>
@@ -44,14 +41,13 @@
         </w:drawing>
       </w:r>
     </w:p>
-    <w:p/>
     <w:p>
       <w:r>
         <w:drawing>
-          <wp:inline distT="0" distB="0" distL="0" distR="0" wp14:anchorId="27177AF6" wp14:editId="31F3A84A">
-            <wp:extent cx="5612130" cy="3597910"/>
-            <wp:effectExtent l="0" t="0" r="7620" b="2540"/>
-            <wp:docPr id="1352228845" name="Imagen 1"/>
+          <wp:inline distT="0" distB="0" distL="0" distR="0" wp14:anchorId="5973BD06" wp14:editId="66A6A219">
+            <wp:extent cx="5612130" cy="3345815"/>
+            <wp:effectExtent l="0" t="0" r="7620" b="6985"/>
+            <wp:docPr id="769770358" name="Imagen 1"/>
             <wp:cNvGraphicFramePr>
               <a:graphicFrameLocks xmlns:a="http://schemas.openxmlformats.org/drawingml/2006/main" noChangeAspect="1"/>
             </wp:cNvGraphicFramePr>
@@ -59,7 +55,7 @@
               <a:graphicData uri="http://schemas.openxmlformats.org/drawingml/2006/picture">
                 <pic:pic xmlns:pic="http://schemas.openxmlformats.org/drawingml/2006/picture">
                   <pic:nvPicPr>
-                    <pic:cNvPr id="1352228845" name=""/>
+                    <pic:cNvPr id="769770358" name=""/>
                     <pic:cNvPicPr/>
                   </pic:nvPicPr>
                   <pic:blipFill>
@@ -71,7 +67,7 @@
                   <pic:spPr>
                     <a:xfrm>
                       <a:off x="0" y="0"/>
-                      <a:ext cx="5612130" cy="3597910"/>
+                      <a:ext cx="5612130" cy="3345815"/>
                     </a:xfrm>
                     <a:prstGeom prst="rect">
                       <a:avLst/>
@@ -88,10 +84,10 @@
       <w:r>
         <w:lastRenderedPageBreak/>
         <w:drawing>
-          <wp:inline distT="0" distB="0" distL="0" distR="0" wp14:anchorId="43DDAF83" wp14:editId="3EC87568">
-            <wp:extent cx="5612130" cy="2976245"/>
-            <wp:effectExtent l="0" t="0" r="7620" b="0"/>
-            <wp:docPr id="2026211181" name="Imagen 1"/>
+          <wp:inline distT="0" distB="0" distL="0" distR="0" wp14:anchorId="382796CD" wp14:editId="33679BC3">
+            <wp:extent cx="5612130" cy="4203700"/>
+            <wp:effectExtent l="0" t="0" r="7620" b="6350"/>
+            <wp:docPr id="1891918641" name="Imagen 1"/>
             <wp:cNvGraphicFramePr>
               <a:graphicFrameLocks xmlns:a="http://schemas.openxmlformats.org/drawingml/2006/main" noChangeAspect="1"/>
             </wp:cNvGraphicFramePr>
@@ -99,7 +95,7 @@
               <a:graphicData uri="http://schemas.openxmlformats.org/drawingml/2006/picture">
                 <pic:pic xmlns:pic="http://schemas.openxmlformats.org/drawingml/2006/picture">
                   <pic:nvPicPr>
-                    <pic:cNvPr id="2026211181" name=""/>
+                    <pic:cNvPr id="1891918641" name=""/>
                     <pic:cNvPicPr/>
                   </pic:nvPicPr>
                   <pic:blipFill>
@@ -111,7 +107,7 @@
                   <pic:spPr>
                     <a:xfrm>
                       <a:off x="0" y="0"/>
-                      <a:ext cx="5612130" cy="2976245"/>
+                      <a:ext cx="5612130" cy="4203700"/>
                     </a:xfrm>
                     <a:prstGeom prst="rect">
                       <a:avLst/>
@@ -124,8 +120,46 @@
         </w:drawing>
       </w:r>
     </w:p>
-    <w:p/>
-    <w:p/>
+    <w:p>
+      <w:r>
+        <w:lastRenderedPageBreak/>
+        <w:drawing>
+          <wp:inline distT="0" distB="0" distL="0" distR="0" wp14:anchorId="17CC2BEF" wp14:editId="6FA1348B">
+            <wp:extent cx="5612130" cy="4027805"/>
+            <wp:effectExtent l="0" t="0" r="7620" b="0"/>
+            <wp:docPr id="1052596816" name="Imagen 1"/>
+            <wp:cNvGraphicFramePr>
+              <a:graphicFrameLocks xmlns:a="http://schemas.openxmlformats.org/drawingml/2006/main" noChangeAspect="1"/>
+            </wp:cNvGraphicFramePr>
+            <a:graphic xmlns:a="http://schemas.openxmlformats.org/drawingml/2006/main">
+              <a:graphicData uri="http://schemas.openxmlformats.org/drawingml/2006/picture">
+                <pic:pic xmlns:pic="http://schemas.openxmlformats.org/drawingml/2006/picture">
+                  <pic:nvPicPr>
+                    <pic:cNvPr id="1052596816" name=""/>
+                    <pic:cNvPicPr/>
+                  </pic:nvPicPr>
+                  <pic:blipFill>
+                    <a:blip r:embed="rId7"/>
+                    <a:stretch>
+                      <a:fillRect/>
+                    </a:stretch>
+                  </pic:blipFill>
+                  <pic:spPr>
+                    <a:xfrm>
+                      <a:off x="0" y="0"/>
+                      <a:ext cx="5612130" cy="4027805"/>
+                    </a:xfrm>
+                    <a:prstGeom prst="rect">
+                      <a:avLst/>
+                    </a:prstGeom>
+                  </pic:spPr>
+                </pic:pic>
+              </a:graphicData>
+            </a:graphic>
+          </wp:inline>
+        </w:drawing>
+      </w:r>
+    </w:p>
     <w:p/>
     <w:sectPr>
       <w:pgSz w:w="12240" w:h="15840"/>

</xml_diff>